<commit_message>
Created text field for search box/TA-70
</commit_message>
<xml_diff>
--- a/Trading Application.docx
+++ b/Trading Application.docx
@@ -1,30 +1,20 @@
 
 <file path=word/document.xml><?xml version="1.0" encoding="utf-8"?>
-<w:document xmlns:wpc="http://schemas.microsoft.com/office/word/2010/wordprocessingCanvas" xmlns:cx="http://schemas.microsoft.com/office/drawing/2014/chartex" xmlns:cx1="http://schemas.microsoft.com/office/drawing/2015/9/8/chartex" xmlns:cx2="http://schemas.microsoft.com/office/drawing/2015/10/21/chartex" xmlns:cx3="http://schemas.microsoft.com/office/drawing/2016/5/9/chartex" xmlns:cx4="http://schemas.microsoft.com/office/drawing/2016/5/10/chartex" xmlns:cx5="http://schemas.microsoft.com/office/drawing/2016/5/11/chartex" xmlns:cx6="http://schemas.microsoft.com/office/drawing/2016/5/12/chartex" xmlns:cx7="http://schemas.microsoft.com/office/drawing/2016/5/13/chartex" xmlns:cx8="http://schemas.microsoft.com/office/drawing/2016/5/14/chartex" xmlns:mc="http://schemas.openxmlformats.org/markup-compatibility/2006" xmlns:aink="http://schemas.microsoft.com/office/drawing/2016/ink" xmlns:am3d="http://schemas.microsoft.com/office/drawing/2017/model3d" xmlns:o="urn:schemas-microsoft-com:office:office" xmlns:r="http://schemas.openxmlformats.org/officeDocument/2006/relationships" xmlns:m="http://schemas.openxmlformats.org/officeDocument/2006/math" xmlns:v="urn:schemas-microsoft-com:vml" xmlns:wp14="http://schemas.microsoft.com/office/word/2010/wordprocessingDrawing" xmlns:wp="http://schemas.openxmlformats.org/drawingml/2006/wordprocessingDrawing" xmlns:w10="urn:schemas-microsoft-com:office:word" xmlns:w="http://schemas.openxmlformats.org/wordprocessingml/2006/main" xmlns:w14="http://schemas.microsoft.com/office/word/2010/wordml" xmlns:w15="http://schemas.microsoft.com/office/word/2012/wordml" xmlns:w16cex="http://schemas.microsoft.com/office/word/2018/wordml/cex" xmlns:w16cid="http://schemas.microsoft.com/office/word/2016/wordml/cid" xmlns:w16="http://schemas.microsoft.com/office/word/2018/wordml" xmlns:w16se="http://schemas.microsoft.com/office/word/2015/wordml/symex" xmlns:wpg="http://schemas.microsoft.com/office/word/2010/wordprocessingGroup" xmlns:wpi="http://schemas.microsoft.com/office/word/2010/wordprocessingInk" xmlns:wne="http://schemas.microsoft.com/office/word/2006/wordml" xmlns:wps="http://schemas.microsoft.com/office/word/2010/wordprocessingShape" mc:Ignorable="w14 w15 w16se w16cid w16 w16cex wp14">
+<w:document xmlns:wpc="http://schemas.microsoft.com/office/word/2010/wordprocessingCanvas" xmlns:cx="http://schemas.microsoft.com/office/drawing/2014/chartex" xmlns:cx1="http://schemas.microsoft.com/office/drawing/2015/9/8/chartex" xmlns:cx2="http://schemas.microsoft.com/office/drawing/2015/10/21/chartex" xmlns:cx3="http://schemas.microsoft.com/office/drawing/2016/5/9/chartex" xmlns:cx4="http://schemas.microsoft.com/office/drawing/2016/5/10/chartex" xmlns:cx5="http://schemas.microsoft.com/office/drawing/2016/5/11/chartex" xmlns:cx6="http://schemas.microsoft.com/office/drawing/2016/5/12/chartex" xmlns:cx7="http://schemas.microsoft.com/office/drawing/2016/5/13/chartex" xmlns:cx8="http://schemas.microsoft.com/office/drawing/2016/5/14/chartex" xmlns:mc="http://schemas.openxmlformats.org/markup-compatibility/2006" xmlns:aink="http://schemas.microsoft.com/office/drawing/2016/ink" xmlns:am3d="http://schemas.microsoft.com/office/drawing/2017/model3d" xmlns:o="urn:schemas-microsoft-com:office:office" xmlns:r="http://schemas.openxmlformats.org/officeDocument/2006/relationships" xmlns:m="http://schemas.openxmlformats.org/officeDocument/2006/math" xmlns:v="urn:schemas-microsoft-com:vml" xmlns:wp14="http://schemas.microsoft.com/office/word/2010/wordprocessingDrawing" xmlns:wp="http://schemas.openxmlformats.org/drawingml/2006/wordprocessingDrawing" xmlns:w10="urn:schemas-microsoft-com:office:word" xmlns:w="http://schemas.openxmlformats.org/wordprocessingml/2006/main" xmlns:w14="http://schemas.microsoft.com/office/word/2010/wordml" xmlns:w15="http://schemas.microsoft.com/office/word/2012/wordml" xmlns:w16cex="http://schemas.microsoft.com/office/word/2018/wordml/cex" xmlns:w16cid="http://schemas.microsoft.com/office/word/2016/wordml/cid" xmlns:w16="http://schemas.microsoft.com/office/word/2018/wordml" xmlns:w16sdtdh="http://schemas.microsoft.com/office/word/2020/wordml/sdtdatahash" xmlns:w16se="http://schemas.microsoft.com/office/word/2015/wordml/symex" xmlns:wpg="http://schemas.microsoft.com/office/word/2010/wordprocessingGroup" xmlns:wpi="http://schemas.microsoft.com/office/word/2010/wordprocessingInk" xmlns:wne="http://schemas.microsoft.com/office/word/2006/wordml" xmlns:wps="http://schemas.microsoft.com/office/word/2010/wordprocessingShape" mc:Ignorable="w14 w15 w16se w16cid w16 w16cex w16sdtdh wp14">
   <w:body>
     <w:p>
       <w:pPr>
         <w:rPr>
-          <w:rFonts w:ascii="Times New Roman" w:hAnsi="Times New Roman" w:eastAsia="Times New Roman" w:cs="Times New Roman"/>
-          <w:b w:val="1"/>
-          <w:bCs w:val="1"/>
-          <w:sz w:val="40"/>
-          <w:szCs w:val="40"/>
-        </w:rPr>
-      </w:pPr>
-      <w:r>
-        <w:rPr>
-          <w:rFonts w:ascii="Times New Roman" w:hAnsi="Times New Roman" w:eastAsia="Times New Roman" w:cs="Times New Roman"/>
+          <w:rFonts w:ascii="Times New Roman" w:eastAsia="Times New Roman" w:hAnsi="Times New Roman" w:cs="Times New Roman"/>
           <w:b/>
           <w:bCs/>
           <w:sz w:val="40"/>
           <w:szCs w:val="40"/>
         </w:rPr>
-        <w:tab/>
-      </w:r>
-      <w:r>
-        <w:rPr>
-          <w:rFonts w:ascii="Times New Roman" w:hAnsi="Times New Roman" w:eastAsia="Times New Roman" w:cs="Times New Roman"/>
+      </w:pPr>
+      <w:r>
+        <w:rPr>
+          <w:rFonts w:ascii="Times New Roman" w:eastAsia="Times New Roman" w:hAnsi="Times New Roman" w:cs="Times New Roman"/>
           <w:b/>
           <w:bCs/>
           <w:sz w:val="40"/>
@@ -34,7 +24,7 @@
       </w:r>
       <w:r>
         <w:rPr>
-          <w:rFonts w:ascii="Times New Roman" w:hAnsi="Times New Roman" w:eastAsia="Times New Roman" w:cs="Times New Roman"/>
+          <w:rFonts w:ascii="Times New Roman" w:eastAsia="Times New Roman" w:hAnsi="Times New Roman" w:cs="Times New Roman"/>
           <w:b/>
           <w:bCs/>
           <w:sz w:val="40"/>
@@ -44,7 +34,7 @@
       </w:r>
       <w:r>
         <w:rPr>
-          <w:rFonts w:ascii="Times New Roman" w:hAnsi="Times New Roman" w:eastAsia="Times New Roman" w:cs="Times New Roman"/>
+          <w:rFonts w:ascii="Times New Roman" w:eastAsia="Times New Roman" w:hAnsi="Times New Roman" w:cs="Times New Roman"/>
           <w:b/>
           <w:bCs/>
           <w:sz w:val="40"/>
@@ -54,12 +44,13 @@
       </w:r>
       <w:r>
         <w:rPr>
-          <w:rFonts w:ascii="Times New Roman" w:hAnsi="Times New Roman" w:eastAsia="Times New Roman" w:cs="Times New Roman"/>
-          <w:b w:val="1"/>
-          <w:bCs w:val="1"/>
+          <w:rFonts w:ascii="Times New Roman" w:eastAsia="Times New Roman" w:hAnsi="Times New Roman" w:cs="Times New Roman"/>
+          <w:b/>
+          <w:bCs/>
           <w:sz w:val="40"/>
           <w:szCs w:val="40"/>
         </w:rPr>
+        <w:tab/>
         <w:t>Trading application</w:t>
       </w:r>
     </w:p>
@@ -67,14 +58,14 @@
       <w:pPr>
         <w:jc w:val="center"/>
         <w:rPr>
-          <w:rFonts w:ascii="Times New Roman" w:hAnsi="Times New Roman" w:eastAsia="Times New Roman" w:cs="Times New Roman"/>
+          <w:rFonts w:ascii="Times New Roman" w:eastAsia="Times New Roman" w:hAnsi="Times New Roman" w:cs="Times New Roman"/>
           <w:sz w:val="24"/>
           <w:szCs w:val="24"/>
         </w:rPr>
       </w:pPr>
       <w:r>
         <w:rPr>
-          <w:rFonts w:ascii="Times New Roman" w:hAnsi="Times New Roman" w:eastAsia="Times New Roman" w:cs="Times New Roman"/>
+          <w:rFonts w:ascii="Times New Roman" w:eastAsia="Times New Roman" w:hAnsi="Times New Roman" w:cs="Times New Roman"/>
           <w:sz w:val="24"/>
           <w:szCs w:val="24"/>
         </w:rPr>
@@ -90,14 +81,14 @@
       <w:pPr>
         <w:jc w:val="both"/>
         <w:rPr>
-          <w:rFonts w:ascii="Times New Roman" w:hAnsi="Times New Roman" w:eastAsia="Times New Roman" w:cs="Times New Roman"/>
+          <w:rFonts w:ascii="Times New Roman" w:eastAsia="Times New Roman" w:hAnsi="Times New Roman" w:cs="Times New Roman"/>
           <w:sz w:val="28"/>
           <w:szCs w:val="28"/>
         </w:rPr>
       </w:pPr>
       <w:r>
         <w:rPr>
-          <w:rFonts w:ascii="Times New Roman" w:hAnsi="Times New Roman" w:eastAsia="Times New Roman" w:cs="Times New Roman"/>
+          <w:rFonts w:ascii="Times New Roman" w:eastAsia="Times New Roman" w:hAnsi="Times New Roman" w:cs="Times New Roman"/>
           <w:b/>
           <w:bCs/>
           <w:sz w:val="28"/>
@@ -107,7 +98,7 @@
       </w:r>
       <w:r>
         <w:rPr>
-          <w:rFonts w:ascii="Times New Roman" w:hAnsi="Times New Roman" w:eastAsia="Times New Roman" w:cs="Times New Roman"/>
+          <w:rFonts w:ascii="Times New Roman" w:eastAsia="Times New Roman" w:hAnsi="Times New Roman" w:cs="Times New Roman"/>
           <w:sz w:val="28"/>
           <w:szCs w:val="28"/>
         </w:rPr>
@@ -118,7 +109,7 @@
       <w:pPr>
         <w:jc w:val="both"/>
         <w:rPr>
-          <w:rFonts w:ascii="Times New Roman" w:hAnsi="Times New Roman" w:eastAsia="Times New Roman" w:cs="Times New Roman"/>
+          <w:rFonts w:ascii="Times New Roman" w:eastAsia="Times New Roman" w:hAnsi="Times New Roman" w:cs="Times New Roman"/>
           <w:sz w:val="28"/>
           <w:szCs w:val="28"/>
         </w:rPr>
@@ -128,7 +119,7 @@
       <w:pPr>
         <w:jc w:val="both"/>
         <w:rPr>
-          <w:rFonts w:ascii="Times New Roman" w:hAnsi="Times New Roman" w:eastAsia="Times New Roman" w:cs="Times New Roman"/>
+          <w:rFonts w:ascii="Times New Roman" w:eastAsia="Times New Roman" w:hAnsi="Times New Roman" w:cs="Times New Roman"/>
           <w:b/>
           <w:bCs/>
           <w:sz w:val="36"/>
@@ -137,7 +128,7 @@
       </w:pPr>
       <w:r>
         <w:rPr>
-          <w:rFonts w:ascii="Times New Roman" w:hAnsi="Times New Roman" w:eastAsia="Times New Roman" w:cs="Times New Roman"/>
+          <w:rFonts w:ascii="Times New Roman" w:eastAsia="Times New Roman" w:hAnsi="Times New Roman" w:cs="Times New Roman"/>
           <w:b/>
           <w:bCs/>
           <w:sz w:val="36"/>
@@ -154,7 +145,7 @@
       </w:pPr>
       <w:r>
         <w:rPr>
-          <w:rFonts w:ascii="Times New Roman" w:hAnsi="Times New Roman" w:eastAsia="Times New Roman" w:cs="Times New Roman"/>
+          <w:rFonts w:ascii="Times New Roman" w:eastAsia="Times New Roman" w:hAnsi="Times New Roman" w:cs="Times New Roman"/>
           <w:sz w:val="24"/>
           <w:szCs w:val="24"/>
           <w:u w:val="single"/>
@@ -163,7 +154,7 @@
       </w:r>
       <w:r>
         <w:rPr>
-          <w:rFonts w:ascii="Times New Roman" w:hAnsi="Times New Roman" w:eastAsia="Times New Roman" w:cs="Times New Roman"/>
+          <w:rFonts w:ascii="Times New Roman" w:eastAsia="Times New Roman" w:hAnsi="Times New Roman" w:cs="Times New Roman"/>
           <w:sz w:val="24"/>
           <w:szCs w:val="24"/>
           <w:u w:val="single"/>
@@ -172,7 +163,7 @@
       </w:r>
       <w:r>
         <w:rPr>
-          <w:rFonts w:ascii="Times New Roman" w:hAnsi="Times New Roman" w:eastAsia="Times New Roman" w:cs="Times New Roman"/>
+          <w:rFonts w:ascii="Times New Roman" w:eastAsia="Times New Roman" w:hAnsi="Times New Roman" w:cs="Times New Roman"/>
           <w:sz w:val="24"/>
           <w:szCs w:val="24"/>
           <w:u w:val="single"/>
@@ -182,7 +173,7 @@
       <w:proofErr w:type="gramStart"/>
       <w:r>
         <w:rPr>
-          <w:rFonts w:ascii="Times New Roman" w:hAnsi="Times New Roman" w:eastAsia="Times New Roman" w:cs="Times New Roman"/>
+          <w:rFonts w:ascii="Times New Roman" w:eastAsia="Times New Roman" w:hAnsi="Times New Roman" w:cs="Times New Roman"/>
           <w:sz w:val="24"/>
           <w:szCs w:val="24"/>
           <w:u w:val="single"/>
@@ -192,7 +183,7 @@
       <w:proofErr w:type="gramEnd"/>
       <w:r>
         <w:rPr>
-          <w:rFonts w:ascii="Times New Roman" w:hAnsi="Times New Roman" w:eastAsia="Times New Roman" w:cs="Times New Roman"/>
+          <w:rFonts w:ascii="Times New Roman" w:eastAsia="Times New Roman" w:hAnsi="Times New Roman" w:cs="Times New Roman"/>
           <w:sz w:val="24"/>
           <w:szCs w:val="24"/>
           <w:u w:val="single"/>
@@ -209,9 +200,9 @@
       </w:pPr>
       <w:r>
         <w:rPr>
-          <w:rFonts w:ascii="Times New Roman" w:hAnsi="Times New Roman" w:eastAsia="Times New Roman" w:cs="Times New Roman"/>
-          <w:b w:val="1"/>
-          <w:bCs w:val="1"/>
+          <w:rFonts w:ascii="Times New Roman" w:eastAsia="Times New Roman" w:hAnsi="Times New Roman" w:cs="Times New Roman"/>
+          <w:b/>
+          <w:bCs/>
           <w:sz w:val="28"/>
           <w:szCs w:val="28"/>
         </w:rPr>
@@ -219,9 +210,9 @@
       </w:r>
       <w:r>
         <w:rPr>
-          <w:rFonts w:ascii="Times New Roman" w:hAnsi="Times New Roman" w:eastAsia="Times New Roman" w:cs="Times New Roman"/>
-          <w:b w:val="1"/>
-          <w:bCs w:val="1"/>
+          <w:rFonts w:ascii="Times New Roman" w:eastAsia="Times New Roman" w:hAnsi="Times New Roman" w:cs="Times New Roman"/>
+          <w:b/>
+          <w:bCs/>
           <w:sz w:val="28"/>
           <w:szCs w:val="28"/>
         </w:rPr>
@@ -229,9 +220,9 @@
       </w:r>
       <w:r>
         <w:rPr>
-          <w:rFonts w:ascii="Times New Roman" w:hAnsi="Times New Roman" w:eastAsia="Times New Roman" w:cs="Times New Roman"/>
-          <w:b w:val="1"/>
-          <w:bCs w:val="1"/>
+          <w:rFonts w:ascii="Times New Roman" w:eastAsia="Times New Roman" w:hAnsi="Times New Roman" w:cs="Times New Roman"/>
+          <w:b/>
+          <w:bCs/>
           <w:sz w:val="28"/>
           <w:szCs w:val="28"/>
         </w:rPr>
@@ -239,9 +230,9 @@
       </w:r>
       <w:r>
         <w:rPr>
-          <w:rFonts w:ascii="Times New Roman" w:hAnsi="Times New Roman" w:eastAsia="Times New Roman" w:cs="Times New Roman"/>
-          <w:b w:val="1"/>
-          <w:bCs w:val="1"/>
+          <w:rFonts w:ascii="Times New Roman" w:eastAsia="Times New Roman" w:hAnsi="Times New Roman" w:cs="Times New Roman"/>
+          <w:b/>
+          <w:bCs/>
           <w:sz w:val="28"/>
           <w:szCs w:val="28"/>
         </w:rPr>
@@ -251,7 +242,7 @@
     <w:p>
       <w:r>
         <w:rPr>
-          <w:rFonts w:ascii="Times New Roman" w:hAnsi="Times New Roman" w:eastAsia="Times New Roman" w:cs="Times New Roman"/>
+          <w:rFonts w:ascii="Times New Roman" w:eastAsia="Times New Roman" w:hAnsi="Times New Roman" w:cs="Times New Roman"/>
           <w:sz w:val="24"/>
           <w:szCs w:val="24"/>
           <w:u w:val="single"/>
@@ -260,16 +251,36 @@
       </w:r>
       <w:r>
         <w:rPr>
-          <w:rFonts w:ascii="Times New Roman" w:hAnsi="Times New Roman" w:eastAsia="Times New Roman" w:cs="Times New Roman"/>
-          <w:sz w:val="24"/>
-          <w:szCs w:val="24"/>
-          <w:u w:val="single"/>
-        </w:rPr>
-        <w:t xml:space="preserve"> inserting an unique username and a password</w:t>
-      </w:r>
-      <w:r>
-        <w:rPr>
-          <w:rFonts w:ascii="Times New Roman" w:hAnsi="Times New Roman" w:eastAsia="Times New Roman" w:cs="Times New Roman"/>
+          <w:rFonts w:ascii="Times New Roman" w:eastAsia="Times New Roman" w:hAnsi="Times New Roman" w:cs="Times New Roman"/>
+          <w:sz w:val="24"/>
+          <w:szCs w:val="24"/>
+          <w:u w:val="single"/>
+        </w:rPr>
+        <w:t xml:space="preserve"> inserting </w:t>
+      </w:r>
+      <w:proofErr w:type="gramStart"/>
+      <w:r>
+        <w:rPr>
+          <w:rFonts w:ascii="Times New Roman" w:eastAsia="Times New Roman" w:hAnsi="Times New Roman" w:cs="Times New Roman"/>
+          <w:sz w:val="24"/>
+          <w:szCs w:val="24"/>
+          <w:u w:val="single"/>
+        </w:rPr>
+        <w:t>an</w:t>
+      </w:r>
+      <w:proofErr w:type="gramEnd"/>
+      <w:r>
+        <w:rPr>
+          <w:rFonts w:ascii="Times New Roman" w:eastAsia="Times New Roman" w:hAnsi="Times New Roman" w:cs="Times New Roman"/>
+          <w:sz w:val="24"/>
+          <w:szCs w:val="24"/>
+          <w:u w:val="single"/>
+        </w:rPr>
+        <w:t xml:space="preserve"> unique username and a password</w:t>
+      </w:r>
+      <w:r>
+        <w:rPr>
+          <w:rFonts w:ascii="Times New Roman" w:eastAsia="Times New Roman" w:hAnsi="Times New Roman" w:cs="Times New Roman"/>
           <w:sz w:val="24"/>
           <w:szCs w:val="24"/>
           <w:u w:val="single"/>
@@ -278,8 +289,8 @@
       </w:r>
       <w:r>
         <w:rPr>
-          <w:rFonts w:ascii="Times New Roman" w:hAnsi="Times New Roman" w:eastAsia="Times New Roman" w:cs="Times New Roman"/>
-          <w:color w:val="7F7F7F" w:themeColor="text1" w:themeTint="80" w:themeShade="FF"/>
+          <w:rFonts w:ascii="Times New Roman" w:eastAsia="Times New Roman" w:hAnsi="Times New Roman" w:cs="Times New Roman"/>
+          <w:color w:val="7F7F7F" w:themeColor="text1" w:themeTint="80"/>
           <w:sz w:val="24"/>
           <w:szCs w:val="24"/>
         </w:rPr>
@@ -287,8 +298,8 @@
       </w:r>
       <w:r>
         <w:rPr>
-          <w:rFonts w:ascii="Times New Roman" w:hAnsi="Times New Roman" w:eastAsia="Times New Roman" w:cs="Times New Roman"/>
-          <w:color w:val="7F7F7F" w:themeColor="text1" w:themeTint="80" w:themeShade="FF"/>
+          <w:rFonts w:ascii="Times New Roman" w:eastAsia="Times New Roman" w:hAnsi="Times New Roman" w:cs="Times New Roman"/>
+          <w:color w:val="7F7F7F" w:themeColor="text1" w:themeTint="80"/>
           <w:sz w:val="24"/>
           <w:szCs w:val="24"/>
         </w:rPr>
@@ -296,37 +307,37 @@
       </w:r>
       <w:r>
         <w:rPr>
-          <w:rFonts w:ascii="Times New Roman" w:hAnsi="Times New Roman" w:eastAsia="Times New Roman" w:cs="Times New Roman"/>
-          <w:color w:val="7F7F7F" w:themeColor="text1" w:themeTint="80" w:themeShade="FF"/>
-          <w:sz w:val="24"/>
-          <w:szCs w:val="24"/>
-        </w:rPr>
-        <w:t xml:space="preserve"> address and phone </w:t>
-      </w:r>
-      <w:proofErr w:type="spellStart"/>
-      <w:r>
-        <w:rPr>
-          <w:rFonts w:ascii="Times New Roman" w:hAnsi="Times New Roman" w:eastAsia="Times New Roman" w:cs="Times New Roman"/>
-          <w:color w:val="7F7F7F" w:themeColor="text1" w:themeTint="80" w:themeShade="FF"/>
-          <w:sz w:val="24"/>
-          <w:szCs w:val="24"/>
-        </w:rPr>
-        <w:t>number.</w:t>
-      </w:r>
-      <w:r>
-        <w:rPr>
-          <w:rFonts w:ascii="Times New Roman" w:hAnsi="Times New Roman" w:eastAsia="Times New Roman" w:cs="Times New Roman"/>
-          <w:color w:val="7F7F7F" w:themeColor="text1" w:themeTint="80" w:themeShade="FF"/>
+          <w:rFonts w:ascii="Times New Roman" w:eastAsia="Times New Roman" w:hAnsi="Times New Roman" w:cs="Times New Roman"/>
+          <w:color w:val="7F7F7F" w:themeColor="text1" w:themeTint="80"/>
+          <w:sz w:val="24"/>
+          <w:szCs w:val="24"/>
+        </w:rPr>
+        <w:t xml:space="preserve"> address and phone number.</w:t>
+      </w:r>
+      <w:r>
+        <w:rPr>
+          <w:rFonts w:ascii="Times New Roman" w:eastAsia="Times New Roman" w:hAnsi="Times New Roman" w:cs="Times New Roman"/>
+          <w:color w:val="7F7F7F" w:themeColor="text1" w:themeTint="80"/>
+          <w:sz w:val="24"/>
+          <w:szCs w:val="24"/>
+        </w:rPr>
+        <w:t xml:space="preserve"> </w:t>
+      </w:r>
+      <w:proofErr w:type="gramStart"/>
+      <w:r>
+        <w:rPr>
+          <w:rFonts w:ascii="Times New Roman" w:eastAsia="Times New Roman" w:hAnsi="Times New Roman" w:cs="Times New Roman"/>
+          <w:color w:val="7F7F7F" w:themeColor="text1" w:themeTint="80"/>
           <w:sz w:val="24"/>
           <w:szCs w:val="24"/>
         </w:rPr>
         <w:t>If</w:t>
       </w:r>
-      <w:proofErr w:type="spellEnd"/>
-      <w:r>
-        <w:rPr>
-          <w:rFonts w:ascii="Times New Roman" w:hAnsi="Times New Roman" w:eastAsia="Times New Roman" w:cs="Times New Roman"/>
-          <w:color w:val="7F7F7F" w:themeColor="text1" w:themeTint="80" w:themeShade="FF"/>
+      <w:proofErr w:type="gramEnd"/>
+      <w:r>
+        <w:rPr>
+          <w:rFonts w:ascii="Times New Roman" w:eastAsia="Times New Roman" w:hAnsi="Times New Roman" w:cs="Times New Roman"/>
+          <w:color w:val="7F7F7F" w:themeColor="text1" w:themeTint="80"/>
           <w:sz w:val="24"/>
           <w:szCs w:val="24"/>
         </w:rPr>
@@ -334,8 +345,8 @@
       </w:r>
       <w:r>
         <w:rPr>
-          <w:rFonts w:ascii="Times New Roman" w:hAnsi="Times New Roman" w:eastAsia="Times New Roman" w:cs="Times New Roman"/>
-          <w:color w:val="7F7F7F" w:themeColor="text1" w:themeTint="80" w:themeShade="FF"/>
+          <w:rFonts w:ascii="Times New Roman" w:eastAsia="Times New Roman" w:hAnsi="Times New Roman" w:cs="Times New Roman"/>
+          <w:color w:val="7F7F7F" w:themeColor="text1" w:themeTint="80"/>
           <w:sz w:val="24"/>
           <w:szCs w:val="24"/>
         </w:rPr>
@@ -343,8 +354,8 @@
       </w:r>
       <w:r>
         <w:rPr>
-          <w:rFonts w:ascii="Times New Roman" w:hAnsi="Times New Roman" w:eastAsia="Times New Roman" w:cs="Times New Roman"/>
-          <w:color w:val="7F7F7F" w:themeColor="text1" w:themeTint="80" w:themeShade="FF"/>
+          <w:rFonts w:ascii="Times New Roman" w:eastAsia="Times New Roman" w:hAnsi="Times New Roman" w:cs="Times New Roman"/>
+          <w:color w:val="7F7F7F" w:themeColor="text1" w:themeTint="80"/>
           <w:sz w:val="24"/>
           <w:szCs w:val="24"/>
         </w:rPr>
@@ -354,18 +365,18 @@
     <w:p>
       <w:pPr>
         <w:rPr>
-          <w:rFonts w:ascii="Times New Roman" w:hAnsi="Times New Roman" w:eastAsia="Times New Roman" w:cs="Times New Roman"/>
-          <w:b w:val="1"/>
-          <w:bCs w:val="1"/>
+          <w:rFonts w:ascii="Times New Roman" w:eastAsia="Times New Roman" w:hAnsi="Times New Roman" w:cs="Times New Roman"/>
+          <w:b/>
+          <w:bCs/>
           <w:sz w:val="36"/>
           <w:szCs w:val="36"/>
         </w:rPr>
       </w:pPr>
       <w:r>
         <w:rPr>
-          <w:rFonts w:ascii="Times New Roman" w:hAnsi="Times New Roman" w:eastAsia="Times New Roman" w:cs="Times New Roman"/>
-          <w:b w:val="1"/>
-          <w:bCs w:val="1"/>
+          <w:rFonts w:ascii="Times New Roman" w:eastAsia="Times New Roman" w:hAnsi="Times New Roman" w:cs="Times New Roman"/>
+          <w:b/>
+          <w:bCs/>
           <w:sz w:val="36"/>
           <w:szCs w:val="36"/>
         </w:rPr>
@@ -373,9 +384,9 @@
       </w:r>
       <w:r>
         <w:rPr>
-          <w:rFonts w:ascii="Times New Roman" w:hAnsi="Times New Roman" w:eastAsia="Times New Roman" w:cs="Times New Roman"/>
-          <w:b w:val="1"/>
-          <w:bCs w:val="1"/>
+          <w:rFonts w:ascii="Times New Roman" w:eastAsia="Times New Roman" w:hAnsi="Times New Roman" w:cs="Times New Roman"/>
+          <w:b/>
+          <w:bCs/>
           <w:sz w:val="36"/>
           <w:szCs w:val="36"/>
         </w:rPr>
@@ -385,15 +396,15 @@
     <w:p>
       <w:pPr>
         <w:rPr>
-          <w:rFonts w:ascii="Times New Roman" w:hAnsi="Times New Roman" w:eastAsia="Times New Roman" w:cs="Times New Roman"/>
-          <w:color w:val="7F7F7F" w:themeColor="text1" w:themeTint="80" w:themeShade="FF"/>
+          <w:rFonts w:ascii="Times New Roman" w:eastAsia="Times New Roman" w:hAnsi="Times New Roman" w:cs="Times New Roman"/>
+          <w:color w:val="7F7F7F" w:themeColor="text1" w:themeTint="80"/>
           <w:sz w:val="24"/>
           <w:szCs w:val="24"/>
         </w:rPr>
       </w:pPr>
       <w:r>
         <w:rPr>
-          <w:rFonts w:ascii="Times New Roman" w:hAnsi="Times New Roman" w:eastAsia="Times New Roman" w:cs="Times New Roman"/>
+          <w:rFonts w:ascii="Times New Roman" w:eastAsia="Times New Roman" w:hAnsi="Times New Roman" w:cs="Times New Roman"/>
           <w:sz w:val="24"/>
           <w:szCs w:val="24"/>
           <w:u w:val="single"/>
@@ -402,7 +413,7 @@
       </w:r>
       <w:r>
         <w:rPr>
-          <w:rFonts w:ascii="Times New Roman" w:hAnsi="Times New Roman" w:eastAsia="Times New Roman" w:cs="Times New Roman"/>
+          <w:rFonts w:ascii="Times New Roman" w:eastAsia="Times New Roman" w:hAnsi="Times New Roman" w:cs="Times New Roman"/>
           <w:sz w:val="24"/>
           <w:szCs w:val="24"/>
           <w:u w:val="single"/>
@@ -411,7 +422,7 @@
       </w:r>
       <w:r>
         <w:rPr>
-          <w:rFonts w:ascii="Times New Roman" w:hAnsi="Times New Roman" w:eastAsia="Times New Roman" w:cs="Times New Roman"/>
+          <w:rFonts w:ascii="Times New Roman" w:eastAsia="Times New Roman" w:hAnsi="Times New Roman" w:cs="Times New Roman"/>
           <w:sz w:val="24"/>
           <w:szCs w:val="24"/>
           <w:u w:val="single"/>
@@ -420,7 +431,7 @@
       </w:r>
       <w:r>
         <w:rPr>
-          <w:rFonts w:ascii="Times New Roman" w:hAnsi="Times New Roman" w:eastAsia="Times New Roman" w:cs="Times New Roman"/>
+          <w:rFonts w:ascii="Times New Roman" w:eastAsia="Times New Roman" w:hAnsi="Times New Roman" w:cs="Times New Roman"/>
           <w:sz w:val="24"/>
           <w:szCs w:val="24"/>
           <w:u w:val="single"/>
@@ -429,7 +440,7 @@
       </w:r>
       <w:r>
         <w:rPr>
-          <w:rFonts w:ascii="Times New Roman" w:hAnsi="Times New Roman" w:eastAsia="Times New Roman" w:cs="Times New Roman"/>
+          <w:rFonts w:ascii="Times New Roman" w:eastAsia="Times New Roman" w:hAnsi="Times New Roman" w:cs="Times New Roman"/>
           <w:sz w:val="24"/>
           <w:szCs w:val="24"/>
           <w:u w:val="single"/>
@@ -438,7 +449,7 @@
       </w:r>
       <w:r>
         <w:rPr>
-          <w:rFonts w:ascii="Times New Roman" w:hAnsi="Times New Roman" w:eastAsia="Times New Roman" w:cs="Times New Roman"/>
+          <w:rFonts w:ascii="Times New Roman" w:eastAsia="Times New Roman" w:hAnsi="Times New Roman" w:cs="Times New Roman"/>
           <w:sz w:val="24"/>
           <w:szCs w:val="24"/>
           <w:u w:val="single"/>
@@ -447,7 +458,7 @@
       </w:r>
       <w:r>
         <w:rPr>
-          <w:rFonts w:ascii="Times New Roman" w:hAnsi="Times New Roman" w:eastAsia="Times New Roman" w:cs="Times New Roman"/>
+          <w:rFonts w:ascii="Times New Roman" w:eastAsia="Times New Roman" w:hAnsi="Times New Roman" w:cs="Times New Roman"/>
           <w:sz w:val="24"/>
           <w:szCs w:val="24"/>
           <w:u w:val="single"/>
@@ -456,7 +467,7 @@
       </w:r>
       <w:r>
         <w:rPr>
-          <w:rFonts w:ascii="Times New Roman" w:hAnsi="Times New Roman" w:eastAsia="Times New Roman" w:cs="Times New Roman"/>
+          <w:rFonts w:ascii="Times New Roman" w:eastAsia="Times New Roman" w:hAnsi="Times New Roman" w:cs="Times New Roman"/>
           <w:sz w:val="24"/>
           <w:szCs w:val="24"/>
           <w:u w:val="single"/>
@@ -465,16 +476,36 @@
       </w:r>
       <w:r>
         <w:rPr>
-          <w:rFonts w:ascii="Times New Roman" w:hAnsi="Times New Roman" w:eastAsia="Times New Roman" w:cs="Times New Roman"/>
-          <w:sz w:val="24"/>
-          <w:szCs w:val="24"/>
-          <w:u w:val="single"/>
-        </w:rPr>
-        <w:t xml:space="preserve">, edit or delete the </w:t>
-      </w:r>
-      <w:r>
-        <w:rPr>
-          <w:rFonts w:ascii="Times New Roman" w:hAnsi="Times New Roman" w:eastAsia="Times New Roman" w:cs="Times New Roman"/>
+          <w:rFonts w:ascii="Times New Roman" w:eastAsia="Times New Roman" w:hAnsi="Times New Roman" w:cs="Times New Roman"/>
+          <w:sz w:val="24"/>
+          <w:szCs w:val="24"/>
+          <w:u w:val="single"/>
+        </w:rPr>
+        <w:t xml:space="preserve">, </w:t>
+      </w:r>
+      <w:proofErr w:type="gramStart"/>
+      <w:r>
+        <w:rPr>
+          <w:rFonts w:ascii="Times New Roman" w:eastAsia="Times New Roman" w:hAnsi="Times New Roman" w:cs="Times New Roman"/>
+          <w:sz w:val="24"/>
+          <w:szCs w:val="24"/>
+          <w:u w:val="single"/>
+        </w:rPr>
+        <w:t>edit</w:t>
+      </w:r>
+      <w:proofErr w:type="gramEnd"/>
+      <w:r>
+        <w:rPr>
+          <w:rFonts w:ascii="Times New Roman" w:eastAsia="Times New Roman" w:hAnsi="Times New Roman" w:cs="Times New Roman"/>
+          <w:sz w:val="24"/>
+          <w:szCs w:val="24"/>
+          <w:u w:val="single"/>
+        </w:rPr>
+        <w:t xml:space="preserve"> or delete the </w:t>
+      </w:r>
+      <w:r>
+        <w:rPr>
+          <w:rFonts w:ascii="Times New Roman" w:eastAsia="Times New Roman" w:hAnsi="Times New Roman" w:cs="Times New Roman"/>
           <w:sz w:val="24"/>
           <w:szCs w:val="24"/>
           <w:u w:val="single"/>
@@ -483,7 +514,7 @@
       </w:r>
       <w:r>
         <w:rPr>
-          <w:rFonts w:ascii="Times New Roman" w:hAnsi="Times New Roman" w:eastAsia="Times New Roman" w:cs="Times New Roman"/>
+          <w:rFonts w:ascii="Times New Roman" w:eastAsia="Times New Roman" w:hAnsi="Times New Roman" w:cs="Times New Roman"/>
           <w:sz w:val="24"/>
           <w:szCs w:val="24"/>
           <w:u w:val="single"/>
@@ -493,7 +524,7 @@
       <w:proofErr w:type="spellStart"/>
       <w:r>
         <w:rPr>
-          <w:rFonts w:ascii="Times New Roman" w:hAnsi="Times New Roman" w:eastAsia="Times New Roman" w:cs="Times New Roman"/>
+          <w:rFonts w:ascii="Times New Roman" w:eastAsia="Times New Roman" w:hAnsi="Times New Roman" w:cs="Times New Roman"/>
           <w:sz w:val="24"/>
           <w:szCs w:val="24"/>
           <w:u w:val="single"/>
@@ -503,7 +534,7 @@
       <w:proofErr w:type="spellEnd"/>
       <w:r>
         <w:rPr>
-          <w:rFonts w:ascii="Times New Roman" w:hAnsi="Times New Roman" w:eastAsia="Times New Roman" w:cs="Times New Roman"/>
+          <w:rFonts w:ascii="Times New Roman" w:eastAsia="Times New Roman" w:hAnsi="Times New Roman" w:cs="Times New Roman"/>
           <w:sz w:val="24"/>
           <w:szCs w:val="24"/>
           <w:u w:val="single"/>
@@ -512,7 +543,7 @@
       </w:r>
       <w:r>
         <w:rPr>
-          <w:rFonts w:ascii="Times New Roman" w:hAnsi="Times New Roman" w:eastAsia="Times New Roman" w:cs="Times New Roman"/>
+          <w:rFonts w:ascii="Times New Roman" w:eastAsia="Times New Roman" w:hAnsi="Times New Roman" w:cs="Times New Roman"/>
           <w:sz w:val="24"/>
           <w:szCs w:val="24"/>
         </w:rPr>
@@ -520,8 +551,8 @@
       </w:r>
       <w:r>
         <w:rPr>
-          <w:rFonts w:ascii="Times New Roman" w:hAnsi="Times New Roman" w:eastAsia="Times New Roman" w:cs="Times New Roman"/>
-          <w:color w:val="7F7F7F" w:themeColor="text1" w:themeTint="80" w:themeShade="FF"/>
+          <w:rFonts w:ascii="Times New Roman" w:eastAsia="Times New Roman" w:hAnsi="Times New Roman" w:cs="Times New Roman"/>
+          <w:color w:val="7F7F7F" w:themeColor="text1" w:themeTint="80"/>
           <w:sz w:val="24"/>
           <w:szCs w:val="24"/>
         </w:rPr>
@@ -529,8 +560,8 @@
       </w:r>
       <w:r>
         <w:rPr>
-          <w:rFonts w:ascii="Times New Roman" w:hAnsi="Times New Roman" w:eastAsia="Times New Roman" w:cs="Times New Roman"/>
-          <w:color w:val="7F7F7F" w:themeColor="text1" w:themeTint="80" w:themeShade="FF"/>
+          <w:rFonts w:ascii="Times New Roman" w:eastAsia="Times New Roman" w:hAnsi="Times New Roman" w:cs="Times New Roman"/>
+          <w:color w:val="7F7F7F" w:themeColor="text1" w:themeTint="80"/>
           <w:sz w:val="24"/>
           <w:szCs w:val="24"/>
         </w:rPr>
@@ -538,8 +569,8 @@
       </w:r>
       <w:r>
         <w:rPr>
-          <w:rFonts w:ascii="Times New Roman" w:hAnsi="Times New Roman" w:eastAsia="Times New Roman" w:cs="Times New Roman"/>
-          <w:color w:val="7F7F7F" w:themeColor="text1" w:themeTint="80" w:themeShade="FF"/>
+          <w:rFonts w:ascii="Times New Roman" w:eastAsia="Times New Roman" w:hAnsi="Times New Roman" w:cs="Times New Roman"/>
+          <w:color w:val="7F7F7F" w:themeColor="text1" w:themeTint="80"/>
           <w:sz w:val="24"/>
           <w:szCs w:val="24"/>
         </w:rPr>
@@ -547,10 +578,10 @@
       </w:r>
       <w:r>
         <w:rPr>
-          <w:rFonts w:ascii="Times New Roman" w:hAnsi="Times New Roman" w:eastAsia="Times New Roman" w:cs="Times New Roman"/>
-          <w:b w:val="1"/>
-          <w:bCs w:val="1"/>
-          <w:color w:val="7F7F7F" w:themeColor="text1" w:themeTint="80" w:themeShade="FF"/>
+          <w:rFonts w:ascii="Times New Roman" w:eastAsia="Times New Roman" w:hAnsi="Times New Roman" w:cs="Times New Roman"/>
+          <w:b/>
+          <w:bCs/>
+          <w:color w:val="7F7F7F" w:themeColor="text1" w:themeTint="80"/>
           <w:sz w:val="24"/>
           <w:szCs w:val="24"/>
         </w:rPr>
@@ -558,8 +589,8 @@
       </w:r>
       <w:r>
         <w:rPr>
-          <w:rFonts w:ascii="Times New Roman" w:hAnsi="Times New Roman" w:eastAsia="Times New Roman" w:cs="Times New Roman"/>
-          <w:color w:val="7F7F7F" w:themeColor="text1" w:themeTint="80" w:themeShade="FF"/>
+          <w:rFonts w:ascii="Times New Roman" w:eastAsia="Times New Roman" w:hAnsi="Times New Roman" w:cs="Times New Roman"/>
+          <w:color w:val="7F7F7F" w:themeColor="text1" w:themeTint="80"/>
           <w:sz w:val="24"/>
           <w:szCs w:val="24"/>
         </w:rPr>
@@ -567,8 +598,8 @@
       </w:r>
       <w:r>
         <w:rPr>
-          <w:rFonts w:ascii="Times New Roman" w:hAnsi="Times New Roman" w:eastAsia="Times New Roman" w:cs="Times New Roman"/>
-          <w:color w:val="7F7F7F" w:themeColor="text1" w:themeTint="80" w:themeShade="FF"/>
+          <w:rFonts w:ascii="Times New Roman" w:eastAsia="Times New Roman" w:hAnsi="Times New Roman" w:cs="Times New Roman"/>
+          <w:color w:val="7F7F7F" w:themeColor="text1" w:themeTint="80"/>
           <w:sz w:val="24"/>
           <w:szCs w:val="24"/>
         </w:rPr>
@@ -576,8 +607,8 @@
       </w:r>
       <w:r>
         <w:rPr>
-          <w:rFonts w:ascii="Times New Roman" w:hAnsi="Times New Roman" w:eastAsia="Times New Roman" w:cs="Times New Roman"/>
-          <w:color w:val="7F7F7F" w:themeColor="text1" w:themeTint="80" w:themeShade="FF"/>
+          <w:rFonts w:ascii="Times New Roman" w:eastAsia="Times New Roman" w:hAnsi="Times New Roman" w:cs="Times New Roman"/>
+          <w:color w:val="7F7F7F" w:themeColor="text1" w:themeTint="80"/>
           <w:sz w:val="24"/>
           <w:szCs w:val="24"/>
         </w:rPr>
@@ -585,8 +616,8 @@
       </w:r>
       <w:r>
         <w:rPr>
-          <w:rFonts w:ascii="Times New Roman" w:hAnsi="Times New Roman" w:eastAsia="Times New Roman" w:cs="Times New Roman"/>
-          <w:color w:val="7F7F7F" w:themeColor="text1" w:themeTint="80" w:themeShade="FF"/>
+          <w:rFonts w:ascii="Times New Roman" w:eastAsia="Times New Roman" w:hAnsi="Times New Roman" w:cs="Times New Roman"/>
+          <w:color w:val="7F7F7F" w:themeColor="text1" w:themeTint="80"/>
           <w:sz w:val="24"/>
           <w:szCs w:val="24"/>
         </w:rPr>
@@ -594,8 +625,8 @@
       </w:r>
       <w:r>
         <w:rPr>
-          <w:rFonts w:ascii="Times New Roman" w:hAnsi="Times New Roman" w:eastAsia="Times New Roman" w:cs="Times New Roman"/>
-          <w:color w:val="7F7F7F" w:themeColor="text1" w:themeTint="80" w:themeShade="FF"/>
+          <w:rFonts w:ascii="Times New Roman" w:eastAsia="Times New Roman" w:hAnsi="Times New Roman" w:cs="Times New Roman"/>
+          <w:color w:val="7F7F7F" w:themeColor="text1" w:themeTint="80"/>
           <w:sz w:val="24"/>
           <w:szCs w:val="24"/>
         </w:rPr>
@@ -603,18 +634,18 @@
       </w:r>
       <w:r>
         <w:rPr>
-          <w:rFonts w:ascii="Times New Roman" w:hAnsi="Times New Roman" w:eastAsia="Times New Roman" w:cs="Times New Roman"/>
-          <w:color w:val="7F7F7F" w:themeColor="text1" w:themeTint="80" w:themeShade="FF"/>
-          <w:sz w:val="24"/>
-          <w:szCs w:val="24"/>
-        </w:rPr>
-        <w:t xml:space="preserve"> and optionally a picture.</w:t>
+          <w:rFonts w:ascii="Times New Roman" w:eastAsia="Times New Roman" w:hAnsi="Times New Roman" w:cs="Times New Roman"/>
+          <w:color w:val="7F7F7F" w:themeColor="text1" w:themeTint="80"/>
+          <w:sz w:val="24"/>
+          <w:szCs w:val="24"/>
+        </w:rPr>
+        <w:t xml:space="preserve"> and a picture.</w:t>
       </w:r>
     </w:p>
     <w:p>
       <w:pPr>
         <w:rPr>
-          <w:rFonts w:ascii="Times New Roman" w:hAnsi="Times New Roman" w:eastAsia="Times New Roman" w:cs="Times New Roman"/>
+          <w:rFonts w:ascii="Times New Roman" w:eastAsia="Times New Roman" w:hAnsi="Times New Roman" w:cs="Times New Roman"/>
           <w:color w:val="7F7F7F" w:themeColor="text1" w:themeTint="80"/>
           <w:sz w:val="24"/>
           <w:szCs w:val="24"/>
@@ -622,7 +653,7 @@
       </w:pPr>
       <w:r>
         <w:rPr>
-          <w:rFonts w:ascii="Times New Roman" w:hAnsi="Times New Roman" w:eastAsia="Times New Roman" w:cs="Times New Roman"/>
+          <w:rFonts w:ascii="Times New Roman" w:eastAsia="Times New Roman" w:hAnsi="Times New Roman" w:cs="Times New Roman"/>
           <w:sz w:val="24"/>
           <w:szCs w:val="24"/>
           <w:u w:val="single"/>
@@ -631,7 +662,7 @@
       </w:r>
       <w:r>
         <w:rPr>
-          <w:rFonts w:ascii="Times New Roman" w:hAnsi="Times New Roman" w:eastAsia="Times New Roman" w:cs="Times New Roman"/>
+          <w:rFonts w:ascii="Times New Roman" w:eastAsia="Times New Roman" w:hAnsi="Times New Roman" w:cs="Times New Roman"/>
           <w:sz w:val="24"/>
           <w:szCs w:val="24"/>
           <w:u w:val="single"/>
@@ -640,7 +671,7 @@
       </w:r>
       <w:r>
         <w:rPr>
-          <w:rFonts w:ascii="Times New Roman" w:hAnsi="Times New Roman" w:eastAsia="Times New Roman" w:cs="Times New Roman"/>
+          <w:rFonts w:ascii="Times New Roman" w:eastAsia="Times New Roman" w:hAnsi="Times New Roman" w:cs="Times New Roman"/>
           <w:sz w:val="24"/>
           <w:szCs w:val="24"/>
           <w:u w:val="single"/>
@@ -649,7 +680,7 @@
       </w:r>
       <w:r>
         <w:rPr>
-          <w:rFonts w:ascii="Times New Roman" w:hAnsi="Times New Roman" w:eastAsia="Times New Roman" w:cs="Times New Roman"/>
+          <w:rFonts w:ascii="Times New Roman" w:eastAsia="Times New Roman" w:hAnsi="Times New Roman" w:cs="Times New Roman"/>
           <w:sz w:val="24"/>
           <w:szCs w:val="24"/>
           <w:u w:val="single"/>
@@ -658,7 +689,7 @@
       </w:r>
       <w:r>
         <w:rPr>
-          <w:rFonts w:ascii="Times New Roman" w:hAnsi="Times New Roman" w:eastAsia="Times New Roman" w:cs="Times New Roman"/>
+          <w:rFonts w:ascii="Times New Roman" w:eastAsia="Times New Roman" w:hAnsi="Times New Roman" w:cs="Times New Roman"/>
           <w:sz w:val="24"/>
           <w:szCs w:val="24"/>
           <w:u w:val="single"/>
@@ -667,7 +698,7 @@
       </w:r>
       <w:r>
         <w:rPr>
-          <w:rFonts w:ascii="Times New Roman" w:hAnsi="Times New Roman" w:eastAsia="Times New Roman" w:cs="Times New Roman"/>
+          <w:rFonts w:ascii="Times New Roman" w:eastAsia="Times New Roman" w:hAnsi="Times New Roman" w:cs="Times New Roman"/>
           <w:sz w:val="24"/>
           <w:szCs w:val="24"/>
           <w:u w:val="single"/>
@@ -676,7 +707,7 @@
       </w:r>
       <w:r>
         <w:rPr>
-          <w:rFonts w:ascii="Times New Roman" w:hAnsi="Times New Roman" w:eastAsia="Times New Roman" w:cs="Times New Roman"/>
+          <w:rFonts w:ascii="Times New Roman" w:eastAsia="Times New Roman" w:hAnsi="Times New Roman" w:cs="Times New Roman"/>
           <w:sz w:val="24"/>
           <w:szCs w:val="24"/>
           <w:u w:val="single"/>
@@ -685,7 +716,7 @@
       </w:r>
       <w:r>
         <w:rPr>
-          <w:rFonts w:ascii="Times New Roman" w:hAnsi="Times New Roman" w:eastAsia="Times New Roman" w:cs="Times New Roman"/>
+          <w:rFonts w:ascii="Times New Roman" w:eastAsia="Times New Roman" w:hAnsi="Times New Roman" w:cs="Times New Roman"/>
           <w:sz w:val="24"/>
           <w:szCs w:val="24"/>
         </w:rPr>
@@ -695,7 +726,7 @@
     <w:p>
       <w:pPr>
         <w:rPr>
-          <w:rFonts w:ascii="Times New Roman" w:hAnsi="Times New Roman" w:eastAsia="Times New Roman" w:cs="Times New Roman"/>
+          <w:rFonts w:ascii="Times New Roman" w:eastAsia="Times New Roman" w:hAnsi="Times New Roman" w:cs="Times New Roman"/>
           <w:color w:val="7F7F7F" w:themeColor="text1" w:themeTint="80"/>
           <w:sz w:val="24"/>
           <w:szCs w:val="24"/>
@@ -703,7 +734,7 @@
       </w:pPr>
       <w:r>
         <w:rPr>
-          <w:rFonts w:ascii="Times New Roman" w:hAnsi="Times New Roman" w:eastAsia="Times New Roman" w:cs="Times New Roman"/>
+          <w:rFonts w:ascii="Times New Roman" w:eastAsia="Times New Roman" w:hAnsi="Times New Roman" w:cs="Times New Roman"/>
           <w:sz w:val="24"/>
           <w:szCs w:val="24"/>
           <w:u w:val="single"/>
@@ -712,7 +743,7 @@
       </w:r>
       <w:r>
         <w:rPr>
-          <w:rFonts w:ascii="Times New Roman" w:hAnsi="Times New Roman" w:eastAsia="Times New Roman" w:cs="Times New Roman"/>
+          <w:rFonts w:ascii="Times New Roman" w:eastAsia="Times New Roman" w:hAnsi="Times New Roman" w:cs="Times New Roman"/>
           <w:sz w:val="24"/>
           <w:szCs w:val="24"/>
           <w:u w:val="single"/>
@@ -721,7 +752,7 @@
       </w:r>
       <w:r>
         <w:rPr>
-          <w:rFonts w:ascii="Times New Roman" w:hAnsi="Times New Roman" w:eastAsia="Times New Roman" w:cs="Times New Roman"/>
+          <w:rFonts w:ascii="Times New Roman" w:eastAsia="Times New Roman" w:hAnsi="Times New Roman" w:cs="Times New Roman"/>
           <w:sz w:val="24"/>
           <w:szCs w:val="24"/>
           <w:u w:val="single"/>
@@ -730,7 +761,7 @@
       </w:r>
       <w:r>
         <w:rPr>
-          <w:rFonts w:ascii="Times New Roman" w:hAnsi="Times New Roman" w:eastAsia="Times New Roman" w:cs="Times New Roman"/>
+          <w:rFonts w:ascii="Times New Roman" w:eastAsia="Times New Roman" w:hAnsi="Times New Roman" w:cs="Times New Roman"/>
           <w:sz w:val="24"/>
           <w:szCs w:val="24"/>
           <w:u w:val="single"/>
@@ -739,7 +770,7 @@
       </w:r>
       <w:r>
         <w:rPr>
-          <w:rFonts w:ascii="Times New Roman" w:hAnsi="Times New Roman" w:eastAsia="Times New Roman" w:cs="Times New Roman"/>
+          <w:rFonts w:ascii="Times New Roman" w:eastAsia="Times New Roman" w:hAnsi="Times New Roman" w:cs="Times New Roman"/>
           <w:sz w:val="24"/>
           <w:szCs w:val="24"/>
           <w:u w:val="single"/>
@@ -748,8 +779,8 @@
       </w:r>
       <w:r>
         <w:rPr>
-          <w:rFonts w:ascii="Times New Roman" w:hAnsi="Times New Roman" w:eastAsia="Times New Roman" w:cs="Times New Roman"/>
-          <w:color w:val="7F7F7F" w:themeColor="text1" w:themeTint="80" w:themeShade="FF"/>
+          <w:rFonts w:ascii="Times New Roman" w:eastAsia="Times New Roman" w:hAnsi="Times New Roman" w:cs="Times New Roman"/>
+          <w:color w:val="7F7F7F" w:themeColor="text1" w:themeTint="80"/>
           <w:sz w:val="24"/>
           <w:szCs w:val="24"/>
         </w:rPr>
@@ -759,7 +790,7 @@
     <w:p>
       <w:pPr>
         <w:rPr>
-          <w:rFonts w:ascii="Times New Roman" w:hAnsi="Times New Roman" w:eastAsia="Times New Roman" w:cs="Times New Roman"/>
+          <w:rFonts w:ascii="Times New Roman" w:eastAsia="Times New Roman" w:hAnsi="Times New Roman" w:cs="Times New Roman"/>
           <w:color w:val="7F7F7F" w:themeColor="text1" w:themeTint="80"/>
           <w:sz w:val="24"/>
           <w:szCs w:val="24"/>
@@ -767,7 +798,7 @@
       </w:pPr>
       <w:r>
         <w:rPr>
-          <w:rFonts w:ascii="Times New Roman" w:hAnsi="Times New Roman" w:eastAsia="Times New Roman" w:cs="Times New Roman"/>
+          <w:rFonts w:ascii="Times New Roman" w:eastAsia="Times New Roman" w:hAnsi="Times New Roman" w:cs="Times New Roman"/>
           <w:sz w:val="24"/>
           <w:szCs w:val="24"/>
           <w:u w:val="single"/>
@@ -776,7 +807,7 @@
       </w:r>
       <w:r>
         <w:rPr>
-          <w:rFonts w:ascii="Times New Roman" w:hAnsi="Times New Roman" w:eastAsia="Times New Roman" w:cs="Times New Roman"/>
+          <w:rFonts w:ascii="Times New Roman" w:eastAsia="Times New Roman" w:hAnsi="Times New Roman" w:cs="Times New Roman"/>
           <w:sz w:val="24"/>
           <w:szCs w:val="24"/>
           <w:u w:val="single"/>
@@ -785,7 +816,7 @@
       </w:r>
       <w:r>
         <w:rPr>
-          <w:rFonts w:ascii="Times New Roman" w:hAnsi="Times New Roman" w:eastAsia="Times New Roman" w:cs="Times New Roman"/>
+          <w:rFonts w:ascii="Times New Roman" w:eastAsia="Times New Roman" w:hAnsi="Times New Roman" w:cs="Times New Roman"/>
           <w:sz w:val="24"/>
           <w:szCs w:val="24"/>
           <w:u w:val="single"/>
@@ -794,19 +825,36 @@
       </w:r>
       <w:r>
         <w:rPr>
-          <w:rFonts w:ascii="Times New Roman" w:hAnsi="Times New Roman" w:eastAsia="Times New Roman" w:cs="Times New Roman"/>
-          <w:color w:val="7F7F7F" w:themeColor="text1" w:themeTint="80" w:themeShade="FF"/>
-          <w:sz w:val="24"/>
-          <w:szCs w:val="24"/>
-        </w:rPr>
-        <w:t>Additionally, he can choose the payment method, if given the option.</w:t>
+          <w:rFonts w:ascii="Times New Roman" w:eastAsia="Times New Roman" w:hAnsi="Times New Roman" w:cs="Times New Roman"/>
+          <w:color w:val="7F7F7F" w:themeColor="text1" w:themeTint="80"/>
+          <w:sz w:val="24"/>
+          <w:szCs w:val="24"/>
+        </w:rPr>
+        <w:t xml:space="preserve">Additionally, he can choose the </w:t>
+      </w:r>
+      <w:r>
+        <w:rPr>
+          <w:rFonts w:ascii="Times New Roman" w:eastAsia="Times New Roman" w:hAnsi="Times New Roman" w:cs="Times New Roman"/>
+          <w:color w:val="7F7F7F" w:themeColor="text1" w:themeTint="80"/>
+          <w:sz w:val="24"/>
+          <w:szCs w:val="24"/>
+        </w:rPr>
+        <w:t>delivery</w:t>
+      </w:r>
+      <w:r>
+        <w:rPr>
+          <w:rFonts w:ascii="Times New Roman" w:eastAsia="Times New Roman" w:hAnsi="Times New Roman" w:cs="Times New Roman"/>
+          <w:color w:val="7F7F7F" w:themeColor="text1" w:themeTint="80"/>
+          <w:sz w:val="24"/>
+          <w:szCs w:val="24"/>
+        </w:rPr>
+        <w:t xml:space="preserve"> method, if given the option.</w:t>
       </w:r>
     </w:p>
     <w:p>
       <w:pPr>
-        <w:pStyle w:val="Normal"/>
-        <w:rPr>
-          <w:rFonts w:ascii="Times New Roman" w:hAnsi="Times New Roman" w:eastAsia="Times New Roman" w:cs="Times New Roman"/>
+        <w:rPr>
+          <w:rFonts w:ascii="Times New Roman" w:eastAsia="Times New Roman" w:hAnsi="Times New Roman" w:cs="Times New Roman"/>
           <w:sz w:val="24"/>
           <w:szCs w:val="24"/>
           <w:u w:val="single"/>
@@ -814,7 +862,7 @@
       </w:pPr>
       <w:r>
         <w:rPr>
-          <w:rFonts w:ascii="Times New Roman" w:hAnsi="Times New Roman" w:eastAsia="Times New Roman" w:cs="Times New Roman"/>
+          <w:rFonts w:ascii="Times New Roman" w:eastAsia="Times New Roman" w:hAnsi="Times New Roman" w:cs="Times New Roman"/>
           <w:sz w:val="24"/>
           <w:szCs w:val="24"/>
           <w:u w:val="single"/>
@@ -823,7 +871,7 @@
       </w:r>
     </w:p>
     <w:sectPr>
-      <w:pgSz w:w="11906" w:h="16838" w:orient="portrait"/>
+      <w:pgSz w:w="11906" w:h="16838"/>
       <w:pgMar w:top="1440" w:right="1440" w:bottom="1440" w:left="1440" w:header="720" w:footer="720" w:gutter="0"/>
       <w:cols w:space="720"/>
       <w:docGrid w:linePitch="360"/>
@@ -833,11 +881,11 @@
 </file>
 
 <file path=word/styles.xml><?xml version="1.0" encoding="utf-8"?>
-<w:styles xmlns:wp14="http://schemas.microsoft.com/office/word/2010/wordprocessingDrawing" xmlns:mc="http://schemas.openxmlformats.org/markup-compatibility/2006" xmlns:r="http://schemas.openxmlformats.org/officeDocument/2006/relationships" xmlns:w="http://schemas.openxmlformats.org/wordprocessingml/2006/main" xmlns:w14="http://schemas.microsoft.com/office/word/2010/wordml" xmlns:w15="http://schemas.microsoft.com/office/word/2012/wordml" xmlns:w16cex="http://schemas.microsoft.com/office/word/2018/wordml/cex" xmlns:w16cid="http://schemas.microsoft.com/office/word/2016/wordml/cid" xmlns:w16="http://schemas.microsoft.com/office/word/2018/wordml" xmlns:w16se="http://schemas.microsoft.com/office/word/2015/wordml/symex" mc:Ignorable="w14 w15 w16se w16cid w16 w16cex wp14">
+<w:styles xmlns:mc="http://schemas.openxmlformats.org/markup-compatibility/2006" xmlns:r="http://schemas.openxmlformats.org/officeDocument/2006/relationships" xmlns:w="http://schemas.openxmlformats.org/wordprocessingml/2006/main" xmlns:w14="http://schemas.microsoft.com/office/word/2010/wordml" xmlns:w15="http://schemas.microsoft.com/office/word/2012/wordml" xmlns:w16cex="http://schemas.microsoft.com/office/word/2018/wordml/cex" xmlns:w16cid="http://schemas.microsoft.com/office/word/2016/wordml/cid" xmlns:w16="http://schemas.microsoft.com/office/word/2018/wordml" xmlns:w16sdtdh="http://schemas.microsoft.com/office/word/2020/wordml/sdtdatahash" xmlns:w16se="http://schemas.microsoft.com/office/word/2015/wordml/symex" mc:Ignorable="w14 w15 w16se w16cid w16 w16cex w16sdtdh">
   <w:docDefaults>
     <w:rPrDefault>
       <w:rPr>
-        <w:rFonts w:asciiTheme="minorHAnsi" w:hAnsiTheme="minorHAnsi" w:eastAsiaTheme="minorHAnsi" w:cstheme="minorBidi"/>
+        <w:rFonts w:asciiTheme="minorHAnsi" w:eastAsiaTheme="minorHAnsi" w:hAnsiTheme="minorHAnsi" w:cstheme="minorBidi"/>
         <w:sz w:val="22"/>
         <w:szCs w:val="22"/>
         <w:lang w:val="en-GB" w:eastAsia="en-US" w:bidi="ar-SA"/>
@@ -852,14 +900,14 @@
   <w:latentStyles w:defLockedState="0" w:defUIPriority="99" w:defSemiHidden="0" w:defUnhideWhenUsed="0" w:defQFormat="0" w:count="376">
     <w:lsdException w:name="Normal" w:uiPriority="0" w:qFormat="1"/>
     <w:lsdException w:name="heading 1" w:uiPriority="9" w:qFormat="1"/>
-    <w:lsdException w:name="heading 2" w:uiPriority="9" w:semiHidden="1" w:unhideWhenUsed="1" w:qFormat="1"/>
-    <w:lsdException w:name="heading 3" w:uiPriority="9" w:semiHidden="1" w:unhideWhenUsed="1" w:qFormat="1"/>
-    <w:lsdException w:name="heading 4" w:uiPriority="9" w:semiHidden="1" w:unhideWhenUsed="1" w:qFormat="1"/>
-    <w:lsdException w:name="heading 5" w:uiPriority="9" w:semiHidden="1" w:unhideWhenUsed="1" w:qFormat="1"/>
-    <w:lsdException w:name="heading 6" w:uiPriority="9" w:semiHidden="1" w:unhideWhenUsed="1" w:qFormat="1"/>
-    <w:lsdException w:name="heading 7" w:uiPriority="9" w:semiHidden="1" w:unhideWhenUsed="1" w:qFormat="1"/>
-    <w:lsdException w:name="heading 8" w:uiPriority="9" w:semiHidden="1" w:unhideWhenUsed="1" w:qFormat="1"/>
-    <w:lsdException w:name="heading 9" w:uiPriority="9" w:semiHidden="1" w:unhideWhenUsed="1" w:qFormat="1"/>
+    <w:lsdException w:name="heading 2" w:semiHidden="1" w:uiPriority="9" w:unhideWhenUsed="1" w:qFormat="1"/>
+    <w:lsdException w:name="heading 3" w:semiHidden="1" w:uiPriority="9" w:unhideWhenUsed="1" w:qFormat="1"/>
+    <w:lsdException w:name="heading 4" w:semiHidden="1" w:uiPriority="9" w:unhideWhenUsed="1" w:qFormat="1"/>
+    <w:lsdException w:name="heading 5" w:semiHidden="1" w:uiPriority="9" w:unhideWhenUsed="1" w:qFormat="1"/>
+    <w:lsdException w:name="heading 6" w:semiHidden="1" w:uiPriority="9" w:unhideWhenUsed="1" w:qFormat="1"/>
+    <w:lsdException w:name="heading 7" w:semiHidden="1" w:uiPriority="9" w:unhideWhenUsed="1" w:qFormat="1"/>
+    <w:lsdException w:name="heading 8" w:semiHidden="1" w:uiPriority="9" w:unhideWhenUsed="1" w:qFormat="1"/>
+    <w:lsdException w:name="heading 9" w:semiHidden="1" w:uiPriority="9" w:unhideWhenUsed="1" w:qFormat="1"/>
     <w:lsdException w:name="index 1" w:semiHidden="1" w:unhideWhenUsed="1"/>
     <w:lsdException w:name="index 2" w:semiHidden="1" w:unhideWhenUsed="1"/>
     <w:lsdException w:name="index 3" w:semiHidden="1" w:unhideWhenUsed="1"/>
@@ -869,22 +917,22 @@
     <w:lsdException w:name="index 7" w:semiHidden="1" w:unhideWhenUsed="1"/>
     <w:lsdException w:name="index 8" w:semiHidden="1" w:unhideWhenUsed="1"/>
     <w:lsdException w:name="index 9" w:semiHidden="1" w:unhideWhenUsed="1"/>
-    <w:lsdException w:name="toc 1" w:uiPriority="39" w:semiHidden="1" w:unhideWhenUsed="1"/>
-    <w:lsdException w:name="toc 2" w:uiPriority="39" w:semiHidden="1" w:unhideWhenUsed="1"/>
-    <w:lsdException w:name="toc 3" w:uiPriority="39" w:semiHidden="1" w:unhideWhenUsed="1"/>
-    <w:lsdException w:name="toc 4" w:uiPriority="39" w:semiHidden="1" w:unhideWhenUsed="1"/>
-    <w:lsdException w:name="toc 5" w:uiPriority="39" w:semiHidden="1" w:unhideWhenUsed="1"/>
-    <w:lsdException w:name="toc 6" w:uiPriority="39" w:semiHidden="1" w:unhideWhenUsed="1"/>
-    <w:lsdException w:name="toc 7" w:uiPriority="39" w:semiHidden="1" w:unhideWhenUsed="1"/>
-    <w:lsdException w:name="toc 8" w:uiPriority="39" w:semiHidden="1" w:unhideWhenUsed="1"/>
-    <w:lsdException w:name="toc 9" w:uiPriority="39" w:semiHidden="1" w:unhideWhenUsed="1"/>
+    <w:lsdException w:name="toc 1" w:semiHidden="1" w:uiPriority="39" w:unhideWhenUsed="1"/>
+    <w:lsdException w:name="toc 2" w:semiHidden="1" w:uiPriority="39" w:unhideWhenUsed="1"/>
+    <w:lsdException w:name="toc 3" w:semiHidden="1" w:uiPriority="39" w:unhideWhenUsed="1"/>
+    <w:lsdException w:name="toc 4" w:semiHidden="1" w:uiPriority="39" w:unhideWhenUsed="1"/>
+    <w:lsdException w:name="toc 5" w:semiHidden="1" w:uiPriority="39" w:unhideWhenUsed="1"/>
+    <w:lsdException w:name="toc 6" w:semiHidden="1" w:uiPriority="39" w:unhideWhenUsed="1"/>
+    <w:lsdException w:name="toc 7" w:semiHidden="1" w:uiPriority="39" w:unhideWhenUsed="1"/>
+    <w:lsdException w:name="toc 8" w:semiHidden="1" w:uiPriority="39" w:unhideWhenUsed="1"/>
+    <w:lsdException w:name="toc 9" w:semiHidden="1" w:uiPriority="39" w:unhideWhenUsed="1"/>
     <w:lsdException w:name="Normal Indent" w:semiHidden="1" w:unhideWhenUsed="1"/>
     <w:lsdException w:name="footnote text" w:semiHidden="1" w:unhideWhenUsed="1"/>
     <w:lsdException w:name="annotation text" w:semiHidden="1" w:unhideWhenUsed="1"/>
     <w:lsdException w:name="header" w:semiHidden="1" w:unhideWhenUsed="1"/>
     <w:lsdException w:name="footer" w:semiHidden="1" w:unhideWhenUsed="1"/>
     <w:lsdException w:name="index heading" w:semiHidden="1" w:unhideWhenUsed="1"/>
-    <w:lsdException w:name="caption" w:uiPriority="35" w:semiHidden="1" w:unhideWhenUsed="1" w:qFormat="1"/>
+    <w:lsdException w:name="caption" w:semiHidden="1" w:uiPriority="35" w:unhideWhenUsed="1" w:qFormat="1"/>
     <w:lsdException w:name="table of figures" w:semiHidden="1" w:unhideWhenUsed="1"/>
     <w:lsdException w:name="envelope address" w:semiHidden="1" w:unhideWhenUsed="1"/>
     <w:lsdException w:name="envelope return" w:semiHidden="1" w:unhideWhenUsed="1"/>
@@ -915,7 +963,7 @@
     <w:lsdException w:name="Title" w:uiPriority="10" w:qFormat="1"/>
     <w:lsdException w:name="Closing" w:semiHidden="1" w:unhideWhenUsed="1"/>
     <w:lsdException w:name="Signature" w:semiHidden="1" w:unhideWhenUsed="1"/>
-    <w:lsdException w:name="Default Paragraph Font" w:uiPriority="1" w:semiHidden="1" w:unhideWhenUsed="1"/>
+    <w:lsdException w:name="Default Paragraph Font" w:semiHidden="1" w:uiPriority="1" w:unhideWhenUsed="1"/>
     <w:lsdException w:name="Body Text" w:semiHidden="1" w:unhideWhenUsed="1"/>
     <w:lsdException w:name="Body Text Indent" w:semiHidden="1" w:unhideWhenUsed="1"/>
     <w:lsdException w:name="List Continue" w:semiHidden="1" w:unhideWhenUsed="1"/>
@@ -1115,8 +1163,8 @@
     <w:lsdException w:name="Subtle Reference" w:uiPriority="31" w:qFormat="1"/>
     <w:lsdException w:name="Intense Reference" w:uiPriority="32" w:qFormat="1"/>
     <w:lsdException w:name="Book Title" w:uiPriority="33" w:qFormat="1"/>
-    <w:lsdException w:name="Bibliography" w:uiPriority="37" w:semiHidden="1" w:unhideWhenUsed="1"/>
-    <w:lsdException w:name="TOC Heading" w:uiPriority="39" w:semiHidden="1" w:unhideWhenUsed="1" w:qFormat="1"/>
+    <w:lsdException w:name="Bibliography" w:semiHidden="1" w:uiPriority="37" w:unhideWhenUsed="1"/>
+    <w:lsdException w:name="TOC Heading" w:semiHidden="1" w:uiPriority="39" w:unhideWhenUsed="1" w:qFormat="1"/>
     <w:lsdException w:name="Plain Table 1" w:uiPriority="41"/>
     <w:lsdException w:name="Plain Table 2" w:uiPriority="42"/>
     <w:lsdException w:name="Plain Table 3" w:uiPriority="43"/>
@@ -1227,18 +1275,18 @@
     <w:lsdException w:name="Unresolved Mention" w:semiHidden="1" w:unhideWhenUsed="1"/>
     <w:lsdException w:name="Smart Link" w:semiHidden="1" w:unhideWhenUsed="1"/>
   </w:latentStyles>
-  <w:style w:type="paragraph" w:styleId="Normal" w:default="1">
+  <w:style w:type="paragraph" w:default="1" w:styleId="Normal">
     <w:name w:val="Normal"/>
     <w:qFormat/>
     <w:rsid w:val="004669B2"/>
   </w:style>
-  <w:style w:type="character" w:styleId="DefaultParagraphFont" w:default="1">
+  <w:style w:type="character" w:default="1" w:styleId="DefaultParagraphFont">
     <w:name w:val="Default Paragraph Font"/>
     <w:uiPriority w:val="1"/>
     <w:semiHidden/>
     <w:unhideWhenUsed/>
   </w:style>
-  <w:style w:type="table" w:styleId="TableNormal" w:default="1">
+  <w:style w:type="table" w:default="1" w:styleId="TableNormal">
     <w:name w:val="Normal Table"/>
     <w:uiPriority w:val="99"/>
     <w:semiHidden/>
@@ -1253,7 +1301,7 @@
       </w:tblCellMar>
     </w:tblPr>
   </w:style>
-  <w:style w:type="numbering" w:styleId="NoList" w:default="1">
+  <w:style w:type="numbering" w:default="1" w:styleId="NoList">
     <w:name w:val="No List"/>
     <w:uiPriority w:val="99"/>
     <w:semiHidden/>
@@ -1524,12 +1572,9 @@
 </file>
 
 <file path=customXml/item1.xml><?xml version="1.0" encoding="utf-8"?>
-<?mso-contentType ?>
-<FormTemplates xmlns="http://schemas.microsoft.com/sharepoint/v3/contenttype/forms">
-  <Display>DocumentLibraryForm</Display>
-  <Edit>DocumentLibraryForm</Edit>
-  <New>DocumentLibraryForm</New>
-</FormTemplates>
+<p:properties xmlns:p="http://schemas.microsoft.com/office/2006/metadata/properties" xmlns:xsi="http://www.w3.org/2001/XMLSchema-instance" xmlns:pc="http://schemas.microsoft.com/office/infopath/2007/PartnerControls">
+  <documentManagement/>
+</p:properties>
 </file>
 
 <file path=customXml/item2.xml><?xml version="1.0" encoding="utf-8"?>
@@ -1718,15 +1763,19 @@
 </file>
 
 <file path=customXml/item3.xml><?xml version="1.0" encoding="utf-8"?>
-<p:properties xmlns:p="http://schemas.microsoft.com/office/2006/metadata/properties" xmlns:xsi="http://www.w3.org/2001/XMLSchema-instance" xmlns:pc="http://schemas.microsoft.com/office/infopath/2007/PartnerControls">
-  <documentManagement/>
-</p:properties>
+<?mso-contentType ?>
+<FormTemplates xmlns="http://schemas.microsoft.com/sharepoint/v3/contenttype/forms">
+  <Display>DocumentLibraryForm</Display>
+  <Edit>DocumentLibraryForm</Edit>
+  <New>DocumentLibraryForm</New>
+</FormTemplates>
 </file>
 
 <file path=customXml/itemProps1.xml><?xml version="1.0" encoding="utf-8"?>
-<ds:datastoreItem xmlns:ds="http://schemas.openxmlformats.org/officeDocument/2006/customXml" ds:itemID="{6643AEAB-A008-4006-A1DD-88E38CA633D5}">
+<ds:datastoreItem xmlns:ds="http://schemas.openxmlformats.org/officeDocument/2006/customXml" ds:itemID="{3A19F6E8-3BE9-4DB8-86FA-508E0337D886}">
   <ds:schemaRefs>
-    <ds:schemaRef ds:uri="http://schemas.microsoft.com/sharepoint/v3/contenttype/forms"/>
+    <ds:schemaRef ds:uri="http://schemas.microsoft.com/office/2006/metadata/properties"/>
+    <ds:schemaRef ds:uri="http://schemas.microsoft.com/office/infopath/2007/PartnerControls"/>
   </ds:schemaRefs>
 </ds:datastoreItem>
 </file>
@@ -1751,10 +1800,9 @@
 </file>
 
 <file path=customXml/itemProps3.xml><?xml version="1.0" encoding="utf-8"?>
-<ds:datastoreItem xmlns:ds="http://schemas.openxmlformats.org/officeDocument/2006/customXml" ds:itemID="{3A19F6E8-3BE9-4DB8-86FA-508E0337D886}">
+<ds:datastoreItem xmlns:ds="http://schemas.openxmlformats.org/officeDocument/2006/customXml" ds:itemID="{6643AEAB-A008-4006-A1DD-88E38CA633D5}">
   <ds:schemaRefs>
-    <ds:schemaRef ds:uri="http://schemas.microsoft.com/office/2006/metadata/properties"/>
-    <ds:schemaRef ds:uri="http://schemas.microsoft.com/office/infopath/2007/PartnerControls"/>
+    <ds:schemaRef ds:uri="http://schemas.microsoft.com/sharepoint/v3/contenttype/forms"/>
   </ds:schemaRefs>
 </ds:datastoreItem>
 </file>
</xml_diff>